<commit_message>
Modify Crops Rice Report
</commit_message>
<xml_diff>
--- a/Templates/Certification.docx
+++ b/Templates/Certification.docx
@@ -182,47 +182,7 @@
           <w:sz w:val="24"/>
           <w:szCs w:val="24"/>
         </w:rPr>
-        <w:t xml:space="preserve"> Solano, Nueva Vizcaya is a </w:t>
-      </w:r>
-      <w:proofErr w:type="spellStart"/>
-      <w:r>
-        <w:rPr>
-          <w:rFonts w:ascii="Arial" w:hAnsi="Arial" w:cs="Arial"/>
-          <w:bCs/>
-          <w:sz w:val="24"/>
-          <w:szCs w:val="24"/>
-        </w:rPr>
-        <w:t>bonafide</w:t>
-      </w:r>
-      <w:proofErr w:type="spellEnd"/>
-      <w:r>
-        <w:rPr>
-          <w:rFonts w:ascii="Arial" w:hAnsi="Arial" w:cs="Arial"/>
-          <w:bCs/>
-          <w:sz w:val="24"/>
-          <w:szCs w:val="24"/>
-        </w:rPr>
-        <w:t xml:space="preserve"> farmer as per </w:t>
-      </w:r>
-      <w:proofErr w:type="spellStart"/>
-      <w:r>
-        <w:rPr>
-          <w:rFonts w:ascii="Arial" w:hAnsi="Arial" w:cs="Arial"/>
-          <w:bCs/>
-          <w:sz w:val="24"/>
-          <w:szCs w:val="24"/>
-        </w:rPr>
-        <w:t>masterlist</w:t>
-      </w:r>
-      <w:proofErr w:type="spellEnd"/>
-      <w:r>
-        <w:rPr>
-          <w:rFonts w:ascii="Arial" w:hAnsi="Arial" w:cs="Arial"/>
-          <w:bCs/>
-          <w:sz w:val="24"/>
-          <w:szCs w:val="24"/>
-        </w:rPr>
-        <w:t xml:space="preserve"> filed in this office.</w:t>
+        <w:t xml:space="preserve"> Solano, Nueva Vizcaya is a bonafide farmer as per masterlist filed in this office.</w:t>
       </w:r>
     </w:p>
     <w:p>
@@ -316,27 +276,7 @@
           <w:sz w:val="24"/>
           <w:szCs w:val="24"/>
         </w:rPr>
-        <w:t>&lt;&lt;</w:t>
-      </w:r>
-      <w:proofErr w:type="spellStart"/>
-      <w:r>
-        <w:rPr>
-          <w:rFonts w:ascii="Arial" w:hAnsi="Arial" w:cs="Arial"/>
-          <w:bCs/>
-          <w:sz w:val="24"/>
-          <w:szCs w:val="24"/>
-        </w:rPr>
-        <w:t>farmInfo</w:t>
-      </w:r>
-      <w:proofErr w:type="spellEnd"/>
-      <w:r>
-        <w:rPr>
-          <w:rFonts w:ascii="Arial" w:hAnsi="Arial" w:cs="Arial"/>
-          <w:bCs/>
-          <w:sz w:val="24"/>
-          <w:szCs w:val="24"/>
-        </w:rPr>
-        <w:t xml:space="preserve">&gt;&gt; and </w:t>
+        <w:t xml:space="preserve">&lt;&lt;farmInfo&gt;&gt; and </w:t>
       </w:r>
       <w:r>
         <w:rPr>
@@ -373,33 +313,7 @@
           <w:szCs w:val="24"/>
           <w:lang w:val="en-PH" w:eastAsia="en-PH"/>
         </w:rPr>
-        <w:t>&lt;&lt;</w:t>
-      </w:r>
-      <w:proofErr w:type="spellStart"/>
-      <w:r>
-        <w:rPr>
-          <w:rFonts w:ascii="Calibri" w:eastAsia="Times New Roman" w:hAnsi="Calibri" w:cs="Calibri"/>
-          <w:b/>
-          <w:bCs/>
-          <w:color w:val="000000"/>
-          <w:sz w:val="24"/>
-          <w:szCs w:val="24"/>
-          <w:lang w:val="en-PH" w:eastAsia="en-PH"/>
-        </w:rPr>
-        <w:t>referenceNumber</w:t>
-      </w:r>
-      <w:proofErr w:type="spellEnd"/>
-      <w:r>
-        <w:rPr>
-          <w:rFonts w:ascii="Calibri" w:eastAsia="Times New Roman" w:hAnsi="Calibri" w:cs="Calibri"/>
-          <w:b/>
-          <w:bCs/>
-          <w:color w:val="000000"/>
-          <w:sz w:val="24"/>
-          <w:szCs w:val="24"/>
-          <w:lang w:val="en-PH" w:eastAsia="en-PH"/>
-        </w:rPr>
-        <w:t>&gt;&gt;</w:t>
+        <w:t>&lt;&lt;referenceNumber&gt;&gt;</w:t>
       </w:r>
     </w:p>
     <w:p>
@@ -565,31 +479,7 @@
           <w:szCs w:val="24"/>
           <w:u w:val="single"/>
         </w:rPr>
-        <w:t>&lt;&lt;</w:t>
-      </w:r>
-      <w:proofErr w:type="spellStart"/>
-      <w:r>
-        <w:rPr>
-          <w:rFonts w:ascii="Arial" w:hAnsi="Arial" w:cs="Arial"/>
-          <w:b/>
-          <w:bCs/>
-          <w:sz w:val="24"/>
-          <w:szCs w:val="24"/>
-          <w:u w:val="single"/>
-        </w:rPr>
-        <w:t>monthYear</w:t>
-      </w:r>
-      <w:proofErr w:type="spellEnd"/>
-      <w:r>
-        <w:rPr>
-          <w:rFonts w:ascii="Arial" w:hAnsi="Arial" w:cs="Arial"/>
-          <w:b/>
-          <w:bCs/>
-          <w:sz w:val="24"/>
-          <w:szCs w:val="24"/>
-          <w:u w:val="single"/>
-        </w:rPr>
-        <w:t>&gt;&gt;</w:t>
+        <w:t>&lt;&lt;monthYear&gt;&gt;</w:t>
       </w:r>
       <w:r>
         <w:rPr>
@@ -713,29 +603,7 @@
           <w:szCs w:val="24"/>
           <w:u w:val="single"/>
         </w:rPr>
-        <w:t>&lt;&lt;</w:t>
-      </w:r>
-      <w:proofErr w:type="spellStart"/>
-      <w:r>
-        <w:rPr>
-          <w:rFonts w:ascii="Arial" w:hAnsi="Arial" w:cs="Arial"/>
-          <w:b/>
-          <w:sz w:val="24"/>
-          <w:szCs w:val="24"/>
-          <w:u w:val="single"/>
-        </w:rPr>
-        <w:t>employeeName</w:t>
-      </w:r>
-      <w:proofErr w:type="spellEnd"/>
-      <w:r>
-        <w:rPr>
-          <w:rFonts w:ascii="Arial" w:hAnsi="Arial" w:cs="Arial"/>
-          <w:b/>
-          <w:sz w:val="24"/>
-          <w:szCs w:val="24"/>
-          <w:u w:val="single"/>
-        </w:rPr>
-        <w:t>&gt;&gt;</w:t>
+        <w:t>&lt;&lt;employeeName&gt;&gt;</w:t>
       </w:r>
     </w:p>
     <w:p>
@@ -787,27 +655,7 @@
           <w:sz w:val="24"/>
           <w:szCs w:val="24"/>
         </w:rPr>
-        <w:t>&lt;&lt;</w:t>
-      </w:r>
-      <w:proofErr w:type="spellStart"/>
-      <w:r>
-        <w:rPr>
-          <w:rFonts w:ascii="Arial" w:hAnsi="Arial" w:cs="Arial"/>
-          <w:bCs/>
-          <w:sz w:val="24"/>
-          <w:szCs w:val="24"/>
-        </w:rPr>
-        <w:t>employeePosition</w:t>
-      </w:r>
-      <w:proofErr w:type="spellEnd"/>
-      <w:r>
-        <w:rPr>
-          <w:rFonts w:ascii="Arial" w:hAnsi="Arial" w:cs="Arial"/>
-          <w:bCs/>
-          <w:sz w:val="24"/>
-          <w:szCs w:val="24"/>
-        </w:rPr>
-        <w:t>&gt;&gt;</w:t>
+        <w:t>&lt;&lt;employeePosition&gt;&gt;</w:t>
       </w:r>
     </w:p>
     <w:p>
@@ -900,29 +748,7 @@
           <w:sz w:val="24"/>
           <w:szCs w:val="24"/>
         </w:rPr>
-        <w:t>&lt;&lt;</w:t>
-      </w:r>
-      <w:proofErr w:type="spellStart"/>
-      <w:r>
-        <w:rPr>
-          <w:rFonts w:ascii="Arial" w:hAnsi="Arial" w:cs="Arial"/>
-          <w:b/>
-          <w:bCs/>
-          <w:sz w:val="24"/>
-          <w:szCs w:val="24"/>
-        </w:rPr>
-        <w:t>headName</w:t>
-      </w:r>
-      <w:proofErr w:type="spellEnd"/>
-      <w:r>
-        <w:rPr>
-          <w:rFonts w:ascii="Arial" w:hAnsi="Arial" w:cs="Arial"/>
-          <w:b/>
-          <w:bCs/>
-          <w:sz w:val="24"/>
-          <w:szCs w:val="24"/>
-        </w:rPr>
-        <w:t>&gt;&gt;</w:t>
+        <w:t>&lt;&lt;headName&gt;&gt;</w:t>
       </w:r>
     </w:p>
     <w:p>
@@ -1035,27 +861,7 @@
           <w:sz w:val="24"/>
           <w:szCs w:val="24"/>
         </w:rPr>
-        <w:t>&lt;&lt;</w:t>
-      </w:r>
-      <w:proofErr w:type="spellStart"/>
-      <w:r>
-        <w:rPr>
-          <w:rFonts w:ascii="Arial" w:hAnsi="Arial" w:cs="Arial"/>
-          <w:b/>
-          <w:sz w:val="24"/>
-          <w:szCs w:val="24"/>
-        </w:rPr>
-        <w:t>orNo</w:t>
-      </w:r>
-      <w:proofErr w:type="spellEnd"/>
-      <w:r>
-        <w:rPr>
-          <w:rFonts w:ascii="Arial" w:hAnsi="Arial" w:cs="Arial"/>
-          <w:b/>
-          <w:sz w:val="24"/>
-          <w:szCs w:val="24"/>
-        </w:rPr>
-        <w:t>&gt;&gt;</w:t>
+        <w:t>&lt;&lt;orNo&gt;&gt;</w:t>
       </w:r>
     </w:p>
     <w:p>
@@ -1127,7 +933,7 @@
           <w:sz w:val="24"/>
           <w:szCs w:val="24"/>
         </w:rPr>
-        <w:t>50.00</w:t>
+        <w:t>&lt;&lt;amountPaid&gt;&gt;</w:t>
       </w:r>
     </w:p>
     <w:p/>
@@ -1382,73 +1188,7 @@
         <w:szCs w:val="28"/>
         <w:lang w:val="fr-FR"/>
       </w:rPr>
-      <w:t xml:space="preserve">3709 </w:t>
-    </w:r>
-    <w:proofErr w:type="spellStart"/>
-    <w:r>
-      <w:rPr>
-        <w:rFonts w:ascii="Times New Roman" w:eastAsia="Calibri" w:hAnsi="Times New Roman" w:cs="Times New Roman"/>
-        <w:i/>
-        <w:sz w:val="28"/>
-        <w:szCs w:val="28"/>
-        <w:lang w:val="fr-FR"/>
-      </w:rPr>
-      <w:t>Solano</w:t>
-    </w:r>
-    <w:proofErr w:type="spellEnd"/>
-    <w:r>
-      <w:rPr>
-        <w:rFonts w:ascii="Times New Roman" w:eastAsia="Calibri" w:hAnsi="Times New Roman" w:cs="Times New Roman"/>
-        <w:i/>
-        <w:sz w:val="28"/>
-        <w:szCs w:val="28"/>
-        <w:lang w:val="fr-FR"/>
-      </w:rPr>
-      <w:t xml:space="preserve">, </w:t>
-    </w:r>
-    <w:proofErr w:type="spellStart"/>
-    <w:r>
-      <w:rPr>
-        <w:rFonts w:ascii="Times New Roman" w:eastAsia="Calibri" w:hAnsi="Times New Roman" w:cs="Times New Roman"/>
-        <w:i/>
-        <w:sz w:val="28"/>
-        <w:szCs w:val="28"/>
-        <w:lang w:val="fr-FR"/>
-      </w:rPr>
-      <w:t>Nueva</w:t>
-    </w:r>
-    <w:proofErr w:type="spellEnd"/>
-    <w:r>
-      <w:rPr>
-        <w:rFonts w:ascii="Times New Roman" w:eastAsia="Calibri" w:hAnsi="Times New Roman" w:cs="Times New Roman"/>
-        <w:i/>
-        <w:sz w:val="28"/>
-        <w:szCs w:val="28"/>
-        <w:lang w:val="fr-FR"/>
-      </w:rPr>
-      <w:t xml:space="preserve"> </w:t>
-    </w:r>
-    <w:proofErr w:type="spellStart"/>
-    <w:r>
-      <w:rPr>
-        <w:rFonts w:ascii="Times New Roman" w:eastAsia="Calibri" w:hAnsi="Times New Roman" w:cs="Times New Roman"/>
-        <w:i/>
-        <w:sz w:val="28"/>
-        <w:szCs w:val="28"/>
-        <w:lang w:val="fr-FR"/>
-      </w:rPr>
-      <w:t>Vizcaya</w:t>
-    </w:r>
-    <w:proofErr w:type="spellEnd"/>
-    <w:r>
-      <w:rPr>
-        <w:rFonts w:ascii="Times New Roman" w:eastAsia="Calibri" w:hAnsi="Times New Roman" w:cs="Times New Roman"/>
-        <w:i/>
-        <w:sz w:val="28"/>
-        <w:szCs w:val="28"/>
-        <w:lang w:val="fr-FR"/>
-      </w:rPr>
-      <w:t xml:space="preserve">. </w:t>
+      <w:t xml:space="preserve">3709 Solano, Nueva Vizcaya. </w:t>
     </w:r>
     <w:r>
       <w:rPr>

</xml_diff>